<commit_message>
Add Class&Flowchart Diagrams and export final version
</commit_message>
<xml_diff>
--- a/Documentation/IMS.docx
+++ b/Documentation/IMS.docx
@@ -323,20 +323,8 @@
           <w:sz w:val="28"/>
           <w:szCs w:val="28"/>
         </w:rPr>
-        <w:t xml:space="preserve">Salma Mohamed Fatheldin </w:t>
-      </w:r>
-      <w:proofErr w:type="spellStart"/>
-      <w:r>
-        <w:rPr>
-          <w:rFonts w:asciiTheme="majorBidi" w:hAnsiTheme="majorBidi" w:cstheme="majorBidi"/>
-          <w:b/>
-          <w:bCs/>
-          <w:sz w:val="28"/>
-          <w:szCs w:val="28"/>
-        </w:rPr>
-        <w:t>Abdrabou</w:t>
-      </w:r>
-      <w:proofErr w:type="spellEnd"/>
+        <w:t>Salma Mohamed Fatheldin Abdrabou</w:t>
+      </w:r>
     </w:p>
     <w:p>
       <w:pPr>
@@ -3150,6 +3138,216 @@
     </w:p>
     <w:p>
       <w:pPr>
+        <w:bidi w:val="0"/>
+      </w:pPr>
+    </w:p>
+    <w:p>
+      <w:pPr>
+        <w:pStyle w:val="Heading1"/>
+        <w:bidi w:val="0"/>
+      </w:pPr>
+      <w:r>
+        <w:lastRenderedPageBreak/>
+        <w:t>11. Flowcharts:</w:t>
+      </w:r>
+    </w:p>
+    <w:p>
+      <w:pPr>
+        <w:bidi w:val="0"/>
+      </w:pPr>
+      <w:r>
+        <w:rPr>
+          <w:noProof/>
+        </w:rPr>
+        <w:drawing>
+          <wp:inline distT="0" distB="0" distL="0" distR="0" wp14:anchorId="321FF72D" wp14:editId="6528A6BF">
+            <wp:extent cx="5943600" cy="6697980"/>
+            <wp:effectExtent l="0" t="0" r="0" b="7620"/>
+            <wp:docPr id="470277994" name="Picture 2" descr="A diagram of a process&#10;&#10;Description automatically generated"/>
+            <wp:cNvGraphicFramePr>
+              <a:graphicFrameLocks xmlns:a="http://schemas.openxmlformats.org/drawingml/2006/main" noChangeAspect="1"/>
+            </wp:cNvGraphicFramePr>
+            <a:graphic xmlns:a="http://schemas.openxmlformats.org/drawingml/2006/main">
+              <a:graphicData uri="http://schemas.openxmlformats.org/drawingml/2006/picture">
+                <pic:pic xmlns:pic="http://schemas.openxmlformats.org/drawingml/2006/picture">
+                  <pic:nvPicPr>
+                    <pic:cNvPr id="470277994" name="Picture 2" descr="A diagram of a process&#10;&#10;Description automatically generated"/>
+                    <pic:cNvPicPr>
+                      <a:picLocks noChangeAspect="1" noChangeArrowheads="1"/>
+                    </pic:cNvPicPr>
+                  </pic:nvPicPr>
+                  <pic:blipFill>
+                    <a:blip r:embed="rId16">
+                      <a:extLst>
+                        <a:ext uri="{28A0092B-C50C-407E-A947-70E740481C1C}">
+                          <a14:useLocalDpi xmlns:a14="http://schemas.microsoft.com/office/drawing/2010/main" val="0"/>
+                        </a:ext>
+                      </a:extLst>
+                    </a:blip>
+                    <a:srcRect/>
+                    <a:stretch>
+                      <a:fillRect/>
+                    </a:stretch>
+                  </pic:blipFill>
+                  <pic:spPr bwMode="auto">
+                    <a:xfrm>
+                      <a:off x="0" y="0"/>
+                      <a:ext cx="5943600" cy="6697980"/>
+                    </a:xfrm>
+                    <a:prstGeom prst="rect">
+                      <a:avLst/>
+                    </a:prstGeom>
+                    <a:noFill/>
+                    <a:ln>
+                      <a:noFill/>
+                    </a:ln>
+                  </pic:spPr>
+                </pic:pic>
+              </a:graphicData>
+            </a:graphic>
+          </wp:inline>
+        </w:drawing>
+      </w:r>
+    </w:p>
+    <w:p>
+      <w:pPr>
+        <w:bidi w:val="0"/>
+      </w:pPr>
+      <w:r>
+        <w:rPr>
+          <w:noProof/>
+        </w:rPr>
+        <w:lastRenderedPageBreak/>
+        <w:drawing>
+          <wp:inline distT="0" distB="0" distL="0" distR="0" wp14:anchorId="1417D34A" wp14:editId="599D7FAF">
+            <wp:extent cx="5943600" cy="7764780"/>
+            <wp:effectExtent l="0" t="0" r="0" b="7620"/>
+            <wp:docPr id="882614833" name="Picture 1" descr="A screenshot of a computer&#10;&#10;Description automatically generated"/>
+            <wp:cNvGraphicFramePr>
+              <a:graphicFrameLocks xmlns:a="http://schemas.openxmlformats.org/drawingml/2006/main" noChangeAspect="1"/>
+            </wp:cNvGraphicFramePr>
+            <a:graphic xmlns:a="http://schemas.openxmlformats.org/drawingml/2006/main">
+              <a:graphicData uri="http://schemas.openxmlformats.org/drawingml/2006/picture">
+                <pic:pic xmlns:pic="http://schemas.openxmlformats.org/drawingml/2006/picture">
+                  <pic:nvPicPr>
+                    <pic:cNvPr id="882614833" name="Picture 1" descr="A screenshot of a computer&#10;&#10;Description automatically generated"/>
+                    <pic:cNvPicPr>
+                      <a:picLocks noChangeAspect="1" noChangeArrowheads="1"/>
+                    </pic:cNvPicPr>
+                  </pic:nvPicPr>
+                  <pic:blipFill>
+                    <a:blip r:embed="rId17">
+                      <a:extLst>
+                        <a:ext uri="{28A0092B-C50C-407E-A947-70E740481C1C}">
+                          <a14:useLocalDpi xmlns:a14="http://schemas.microsoft.com/office/drawing/2010/main" val="0"/>
+                        </a:ext>
+                      </a:extLst>
+                    </a:blip>
+                    <a:srcRect/>
+                    <a:stretch>
+                      <a:fillRect/>
+                    </a:stretch>
+                  </pic:blipFill>
+                  <pic:spPr bwMode="auto">
+                    <a:xfrm>
+                      <a:off x="0" y="0"/>
+                      <a:ext cx="5943600" cy="7764780"/>
+                    </a:xfrm>
+                    <a:prstGeom prst="rect">
+                      <a:avLst/>
+                    </a:prstGeom>
+                    <a:noFill/>
+                    <a:ln>
+                      <a:noFill/>
+                    </a:ln>
+                  </pic:spPr>
+                </pic:pic>
+              </a:graphicData>
+            </a:graphic>
+          </wp:inline>
+        </w:drawing>
+      </w:r>
+    </w:p>
+    <w:p>
+      <w:pPr>
+        <w:bidi w:val="0"/>
+      </w:pPr>
+    </w:p>
+    <w:p>
+      <w:pPr>
+        <w:pStyle w:val="Heading1"/>
+        <w:bidi w:val="0"/>
+      </w:pPr>
+      <w:r>
+        <w:lastRenderedPageBreak/>
+        <w:t>12. Class Diagram:</w:t>
+      </w:r>
+    </w:p>
+    <w:p>
+      <w:pPr>
+        <w:bidi w:val="0"/>
+      </w:pPr>
+      <w:r>
+        <w:rPr>
+          <w:noProof/>
+        </w:rPr>
+        <w:drawing>
+          <wp:inline distT="0" distB="0" distL="0" distR="0" wp14:anchorId="61DBDEE9" wp14:editId="39C8231B">
+            <wp:extent cx="5943600" cy="7002780"/>
+            <wp:effectExtent l="0" t="0" r="0" b="7620"/>
+            <wp:docPr id="1304099776" name="Picture 3" descr="A diagram of a product&#10;&#10;Description automatically generated"/>
+            <wp:cNvGraphicFramePr>
+              <a:graphicFrameLocks xmlns:a="http://schemas.openxmlformats.org/drawingml/2006/main" noChangeAspect="1"/>
+            </wp:cNvGraphicFramePr>
+            <a:graphic xmlns:a="http://schemas.openxmlformats.org/drawingml/2006/main">
+              <a:graphicData uri="http://schemas.openxmlformats.org/drawingml/2006/picture">
+                <pic:pic xmlns:pic="http://schemas.openxmlformats.org/drawingml/2006/picture">
+                  <pic:nvPicPr>
+                    <pic:cNvPr id="1304099776" name="Picture 3" descr="A diagram of a product&#10;&#10;Description automatically generated"/>
+                    <pic:cNvPicPr>
+                      <a:picLocks noChangeAspect="1" noChangeArrowheads="1"/>
+                    </pic:cNvPicPr>
+                  </pic:nvPicPr>
+                  <pic:blipFill>
+                    <a:blip r:embed="rId18">
+                      <a:extLst>
+                        <a:ext uri="{28A0092B-C50C-407E-A947-70E740481C1C}">
+                          <a14:useLocalDpi xmlns:a14="http://schemas.microsoft.com/office/drawing/2010/main" val="0"/>
+                        </a:ext>
+                      </a:extLst>
+                    </a:blip>
+                    <a:srcRect/>
+                    <a:stretch>
+                      <a:fillRect/>
+                    </a:stretch>
+                  </pic:blipFill>
+                  <pic:spPr bwMode="auto">
+                    <a:xfrm>
+                      <a:off x="0" y="0"/>
+                      <a:ext cx="5943600" cy="7002780"/>
+                    </a:xfrm>
+                    <a:prstGeom prst="rect">
+                      <a:avLst/>
+                    </a:prstGeom>
+                    <a:noFill/>
+                    <a:ln>
+                      <a:noFill/>
+                    </a:ln>
+                  </pic:spPr>
+                </pic:pic>
+              </a:graphicData>
+            </a:graphic>
+          </wp:inline>
+        </w:drawing>
+      </w:r>
+    </w:p>
+    <w:p>
+      <w:pPr>
+        <w:bidi w:val="0"/>
+      </w:pPr>
+    </w:p>
+    <w:p>
+      <w:pPr>
         <w:pStyle w:val="Heading1"/>
         <w:bidi w:val="0"/>
       </w:pPr>
@@ -3158,7 +3356,7 @@
         <w:t>1</w:t>
       </w:r>
       <w:r>
-        <w:t>1</w:t>
+        <w:t>3</w:t>
       </w:r>
       <w:r>
         <w:t>. Sequence Diagram:</w:t>
@@ -3204,7 +3402,7 @@
                     </pic:cNvPicPr>
                   </pic:nvPicPr>
                   <pic:blipFill>
-                    <a:blip r:embed="rId16">
+                    <a:blip r:embed="rId19">
                       <a:extLst>
                         <a:ext uri="{28A0092B-C50C-407E-A947-70E740481C1C}">
                           <a14:useLocalDpi xmlns:a14="http://schemas.microsoft.com/office/drawing/2010/main" val="0"/>
@@ -3272,7 +3470,7 @@
                     </pic:cNvPicPr>
                   </pic:nvPicPr>
                   <pic:blipFill>
-                    <a:blip r:embed="rId17">
+                    <a:blip r:embed="rId20">
                       <a:extLst>
                         <a:ext uri="{28A0092B-C50C-407E-A947-70E740481C1C}">
                           <a14:useLocalDpi xmlns:a14="http://schemas.microsoft.com/office/drawing/2010/main" val="0"/>
@@ -3344,7 +3542,7 @@
                     </pic:cNvPicPr>
                   </pic:nvPicPr>
                   <pic:blipFill>
-                    <a:blip r:embed="rId18">
+                    <a:blip r:embed="rId21">
                       <a:extLst>
                         <a:ext uri="{28A0092B-C50C-407E-A947-70E740481C1C}">
                           <a14:useLocalDpi xmlns:a14="http://schemas.microsoft.com/office/drawing/2010/main" val="0"/>
@@ -3386,7 +3584,7 @@
         <w:t>1</w:t>
       </w:r>
       <w:r>
-        <w:t>2</w:t>
+        <w:t>4</w:t>
       </w:r>
       <w:r>
         <w:t xml:space="preserve">. </w:t>
@@ -4024,7 +4222,7 @@
         <w:t>1</w:t>
       </w:r>
       <w:r>
-        <w:t>3</w:t>
+        <w:t>5</w:t>
       </w:r>
       <w:r>
         <w:t>. UI Screens:</w:t>
@@ -4072,7 +4270,7 @@
                     </pic:cNvPicPr>
                   </pic:nvPicPr>
                   <pic:blipFill>
-                    <a:blip r:embed="rId19">
+                    <a:blip r:embed="rId22">
                       <a:extLst>
                         <a:ext uri="{28A0092B-C50C-407E-A947-70E740481C1C}">
                           <a14:useLocalDpi xmlns:a14="http://schemas.microsoft.com/office/drawing/2010/main" val="0"/>
@@ -4196,7 +4394,7 @@
                     </pic:cNvPicPr>
                   </pic:nvPicPr>
                   <pic:blipFill>
-                    <a:blip r:embed="rId20">
+                    <a:blip r:embed="rId23">
                       <a:extLst>
                         <a:ext uri="{28A0092B-C50C-407E-A947-70E740481C1C}">
                           <a14:useLocalDpi xmlns:a14="http://schemas.microsoft.com/office/drawing/2010/main" val="0"/>
@@ -4307,7 +4505,7 @@
                     </pic:cNvPicPr>
                   </pic:nvPicPr>
                   <pic:blipFill>
-                    <a:blip r:embed="rId21">
+                    <a:blip r:embed="rId24">
                       <a:extLst>
                         <a:ext uri="{28A0092B-C50C-407E-A947-70E740481C1C}">
                           <a14:useLocalDpi xmlns:a14="http://schemas.microsoft.com/office/drawing/2010/main" val="0"/>
@@ -4442,7 +4640,7 @@
                     </pic:cNvPicPr>
                   </pic:nvPicPr>
                   <pic:blipFill>
-                    <a:blip r:embed="rId22">
+                    <a:blip r:embed="rId25">
                       <a:extLst>
                         <a:ext uri="{28A0092B-C50C-407E-A947-70E740481C1C}">
                           <a14:useLocalDpi xmlns:a14="http://schemas.microsoft.com/office/drawing/2010/main" val="0"/>

</xml_diff>